<commit_message>
feat: update radiation protection documents
</commit_message>
<xml_diff>
--- a/radiation_protection/assets/AGLAE_plan_de_prevention.docx
+++ b/radiation_protection/assets/AGLAE_plan_de_prevention.docx
@@ -446,25 +446,20 @@
             <w:shd w:val="clear" w:color="auto" w:fill="FFFFFF" w:themeFill="background1"/>
             <w:tcMar/>
           </w:tcPr>
-          <w:p w14:noSpellErr="1">
+          <w:p>
             <w:pPr>
               <w:pStyle w:val="normalgras"/>
-            </w:pPr>
-            <w:r>
-              <w:rPr/>
-              <w:t>inst</w:t>
-            </w:r>
-            <w:r>
-              <w:rPr/>
-              <w:t>itution</w:t>
-            </w:r>
-            <w:r>
-              <w:rPr/>
-              <w:t>_</w:t>
-            </w:r>
-            <w:r>
-              <w:rPr/>
-              <w:t>name</w:t>
+              <w:rPr>
+                <w:noProof w:val="0"/>
+                <w:lang w:val="fr-FR"/>
+              </w:rPr>
+            </w:pPr>
+            <w:r>
+              <w:rPr>
+                <w:noProof w:val="0"/>
+                <w:lang w:val="fr-FR"/>
+              </w:rPr>
+              <w:t>user_full_name</w:t>
             </w:r>
           </w:p>
         </w:tc>
@@ -810,7 +805,19 @@
       <w:pPr>
         <w:pStyle w:val="Titre1"/>
       </w:pPr>
+    </w:p>
+    <w:p>
+      <w:pPr/>
       <w:r>
+        <w:br w:type="page"/>
+      </w:r>
+    </w:p>
+    <w:p>
+      <w:pPr>
+        <w:pStyle w:val="Titre1"/>
+      </w:pPr>
+      <w:r>
+        <w:rPr/>
         <w:t>Rappel des consignes de sécurité générale</w:t>
       </w:r>
     </w:p>
@@ -865,30 +872,33 @@
           <w:ilvl w:val="0"/>
           <w:numId w:val="8"/>
         </w:numPr>
+        <w:rPr/>
       </w:pPr>
       <w:r>
+        <w:rPr/>
         <w:t>Nettoyage et rangement du poste de travail</w:t>
       </w:r>
     </w:p>
     <w:p>
       <w:pPr>
-        <w:ind w:left="360"/>
+        <w:pStyle w:val="Normal"/>
       </w:pPr>
     </w:p>
     <w:p>
       <w:pPr>
         <w:rPr>
-          <w:b/>
+          <w:b w:val="1"/>
+          <w:bCs w:val="1"/>
         </w:rPr>
       </w:pPr>
       <w:r>
         <w:rPr>
-          <w:b/>
+          <w:b w:val="1"/>
+          <w:bCs w:val="1"/>
         </w:rPr>
         <w:t xml:space="preserve">Respecter les consignes de sécurité communiquées par le C2RMF et les plans d'évacuation du site en cas d'alarme. </w:t>
       </w:r>
     </w:p>
-    <w:p/>
     <w:tbl>
       <w:tblPr>
         <w:tblStyle w:val="Grilledutableau"/>
@@ -1119,34 +1129,30 @@
           <w:ilvl w:val="0"/>
           <w:numId w:val="7"/>
         </w:numPr>
+        <w:rPr/>
       </w:pPr>
       <w:r>
+        <w:rPr/>
         <w:t>En cas de situation d’urgence, l’ASNR peut être contactée (24 h/24) au numéro vert suivant : 0800 804 135 </w:t>
       </w:r>
     </w:p>
     <w:p>
       <w:pPr>
-        <w:ind w:left="360"/>
-      </w:pPr>
-    </w:p>
-    <w:p>
-      <w:pPr>
-        <w:ind w:left="360"/>
-      </w:pPr>
-    </w:p>
-    <w:p>
-      <w:pPr>
         <w:pStyle w:val="Titre1"/>
+        <w:spacing w:after="0" w:afterAutospacing="on"/>
       </w:pPr>
       <w:r>
+        <w:rPr/>
         <w:t>Risques particuliers</w:t>
       </w:r>
     </w:p>
-    <w:p>
+    <w:p w14:noSpellErr="1">
       <w:pPr>
         <w:pStyle w:val="Titre2"/>
+        <w:spacing w:before="120" w:beforeAutospacing="off"/>
       </w:pPr>
       <w:r>
+        <w:rPr/>
         <w:t xml:space="preserve">RAYONNEMENTS IONISANTS : </w:t>
       </w:r>
       <w:sdt>
@@ -1158,20 +1164,21 @@
             <w14:uncheckedState w14:val="2610" w14:font="MS Gothic"/>
           </w14:checkbox>
         </w:sdtPr>
-        <w:sdtEndPr/>
         <w:sdtContent>
           <w:r>
             <w:rPr>
-              <w:rFonts w:hint="eastAsia" w:ascii="MS Gothic" w:hAnsi="MS Gothic" w:eastAsia="MS Gothic"/>
+              <w:rFonts w:ascii="MS Gothic" w:hAnsi="MS Gothic" w:eastAsia="MS Gothic"/>
             </w:rPr>
             <w:t>☒</w:t>
           </w:r>
         </w:sdtContent>
       </w:sdt>
       <w:r>
+        <w:rPr/>
         <w:t xml:space="preserve">  </w:t>
       </w:r>
       <w:r>
+        <w:rPr/>
         <w:t xml:space="preserve">oui </w:t>
       </w:r>
       <w:sdt>
@@ -1183,20 +1190,21 @@
             <w14:uncheckedState w14:val="2610" w14:font="MS Gothic"/>
           </w14:checkbox>
         </w:sdtPr>
-        <w:sdtEndPr/>
         <w:sdtContent>
           <w:r>
             <w:rPr>
-              <w:rFonts w:hint="eastAsia" w:ascii="MS Gothic" w:hAnsi="MS Gothic" w:eastAsia="MS Gothic"/>
+              <w:rFonts w:ascii="MS Gothic" w:hAnsi="MS Gothic" w:eastAsia="MS Gothic"/>
             </w:rPr>
             <w:t>☐</w:t>
           </w:r>
         </w:sdtContent>
       </w:sdt>
       <w:r>
+        <w:rPr/>
         <w:t xml:space="preserve">  </w:t>
       </w:r>
       <w:r>
+        <w:rPr/>
         <w:t>non</w:t>
       </w:r>
     </w:p>
@@ -1233,7 +1241,7 @@
     <w:tbl>
       <w:tblPr>
         <w:tblStyle w:val="Grilledutableau"/>
-        <w:tblW w:w="0" w:type="auto"/>
+        <w:tblW w:w="10456" w:type="dxa"/>
         <w:tblBorders>
           <w:top w:val="single" w:color="4472C4" w:themeColor="accent5" w:sz="4" w:space="0"/>
           <w:left w:val="single" w:color="4472C4" w:themeColor="accent5" w:sz="4" w:space="0"/>
@@ -1250,8 +1258,8 @@
         <w:gridCol w:w="709"/>
         <w:gridCol w:w="567"/>
         <w:gridCol w:w="2700"/>
-        <w:gridCol w:w="1366"/>
-        <w:gridCol w:w="866"/>
+        <w:gridCol w:w="1260"/>
+        <w:gridCol w:w="972"/>
       </w:tblGrid>
       <w:tr>
         <w:tc>
@@ -1260,6 +1268,7 @@
             <w:tcBorders>
               <w:right w:val="nil"/>
             </w:tcBorders>
+            <w:tcMar/>
           </w:tcPr>
           <w:p>
             <w:pPr>
@@ -1277,6 +1286,7 @@
               <w:left w:val="nil"/>
               <w:right w:val="nil"/>
             </w:tcBorders>
+            <w:tcMar/>
           </w:tcPr>
           <w:p>
             <w:pPr>
@@ -1293,6 +1303,7 @@
             <w:tcBorders>
               <w:left w:val="nil"/>
             </w:tcBorders>
+            <w:tcMar/>
           </w:tcPr>
           <w:p>
             <w:pPr>
@@ -1310,6 +1321,7 @@
               <w:top w:val="nil"/>
               <w:bottom w:val="nil"/>
             </w:tcBorders>
+            <w:tcMar/>
           </w:tcPr>
           <w:p>
             <w:pPr>
@@ -1323,6 +1335,7 @@
             <w:tcBorders>
               <w:right w:val="nil"/>
             </w:tcBorders>
+            <w:tcMar/>
           </w:tcPr>
           <w:p>
             <w:pPr>
@@ -1335,11 +1348,12 @@
         </w:tc>
         <w:tc>
           <w:tcPr>
-            <w:tcW w:w="1366" w:type="dxa"/>
+            <w:tcW w:w="1260" w:type="dxa"/>
             <w:tcBorders>
               <w:left w:val="nil"/>
               <w:right w:val="nil"/>
             </w:tcBorders>
+            <w:tcMar/>
           </w:tcPr>
           <w:p>
             <w:pPr>
@@ -1353,10 +1367,11 @@
         </w:tc>
         <w:tc>
           <w:tcPr>
-            <w:tcW w:w="866" w:type="dxa"/>
+            <w:tcW w:w="972" w:type="dxa"/>
             <w:tcBorders>
               <w:left w:val="nil"/>
             </w:tcBorders>
+            <w:tcMar/>
           </w:tcPr>
           <w:p>
             <w:pPr>
@@ -1375,6 +1390,7 @@
             <w:tcBorders>
               <w:right w:val="nil"/>
             </w:tcBorders>
+            <w:tcMar/>
           </w:tcPr>
           <w:p>
             <w:r>
@@ -1389,6 +1405,7 @@
               <w:left w:val="nil"/>
               <w:right w:val="nil"/>
             </w:tcBorders>
+            <w:tcMar/>
           </w:tcPr>
           <w:p>
             <w:pPr>
@@ -1425,6 +1442,7 @@
             <w:tcBorders>
               <w:left w:val="nil"/>
             </w:tcBorders>
+            <w:tcMar/>
           </w:tcPr>
           <w:p>
             <w:pPr>
@@ -1462,6 +1480,7 @@
               <w:top w:val="nil"/>
               <w:bottom w:val="nil"/>
             </w:tcBorders>
+            <w:tcMar/>
           </w:tcPr>
           <w:p/>
         </w:tc>
@@ -1471,6 +1490,7 @@
             <w:tcBorders>
               <w:right w:val="nil"/>
             </w:tcBorders>
+            <w:tcMar/>
           </w:tcPr>
           <w:p>
             <w:r>
@@ -1486,11 +1506,12 @@
         </w:tc>
         <w:tc>
           <w:tcPr>
-            <w:tcW w:w="1366" w:type="dxa"/>
+            <w:tcW w:w="1260" w:type="dxa"/>
             <w:tcBorders>
               <w:left w:val="nil"/>
               <w:right w:val="nil"/>
             </w:tcBorders>
+            <w:tcMar/>
           </w:tcPr>
           <w:p>
             <w:pPr>
@@ -1523,10 +1544,11 @@
         </w:tc>
         <w:tc>
           <w:tcPr>
-            <w:tcW w:w="866" w:type="dxa"/>
+            <w:tcW w:w="972" w:type="dxa"/>
             <w:tcBorders>
               <w:left w:val="nil"/>
             </w:tcBorders>
+            <w:tcMar/>
           </w:tcPr>
           <w:p>
             <w:pPr>
@@ -1565,6 +1587,7 @@
             <w:tcBorders>
               <w:right w:val="nil"/>
             </w:tcBorders>
+            <w:tcMar/>
           </w:tcPr>
           <w:p>
             <w:r>
@@ -1579,6 +1602,7 @@
               <w:left w:val="nil"/>
               <w:right w:val="nil"/>
             </w:tcBorders>
+            <w:tcMar/>
           </w:tcPr>
           <w:p>
             <w:pPr>
@@ -1615,6 +1639,7 @@
             <w:tcBorders>
               <w:left w:val="nil"/>
             </w:tcBorders>
+            <w:tcMar/>
           </w:tcPr>
           <w:p>
             <w:pPr>
@@ -1652,6 +1677,7 @@
               <w:top w:val="nil"/>
               <w:bottom w:val="nil"/>
             </w:tcBorders>
+            <w:tcMar/>
           </w:tcPr>
           <w:p/>
         </w:tc>
@@ -1661,6 +1687,7 @@
             <w:tcBorders>
               <w:right w:val="nil"/>
             </w:tcBorders>
+            <w:tcMar/>
           </w:tcPr>
           <w:p>
             <w:r>
@@ -1673,11 +1700,12 @@
         </w:tc>
         <w:tc>
           <w:tcPr>
-            <w:tcW w:w="1366" w:type="dxa"/>
+            <w:tcW w:w="1260" w:type="dxa"/>
             <w:tcBorders>
               <w:left w:val="nil"/>
               <w:right w:val="nil"/>
             </w:tcBorders>
+            <w:tcMar/>
           </w:tcPr>
           <w:p>
             <w:pPr>
@@ -1710,10 +1738,11 @@
         </w:tc>
         <w:tc>
           <w:tcPr>
-            <w:tcW w:w="866" w:type="dxa"/>
+            <w:tcW w:w="972" w:type="dxa"/>
             <w:tcBorders>
               <w:left w:val="nil"/>
             </w:tcBorders>
+            <w:tcMar/>
           </w:tcPr>
           <w:p>
             <w:pPr>
@@ -1752,6 +1781,7 @@
             <w:tcBorders>
               <w:right w:val="nil"/>
             </w:tcBorders>
+            <w:tcMar/>
           </w:tcPr>
           <w:p>
             <w:r>
@@ -1766,6 +1796,7 @@
               <w:left w:val="nil"/>
               <w:right w:val="nil"/>
             </w:tcBorders>
+            <w:tcMar/>
           </w:tcPr>
           <w:p>
             <w:pPr>
@@ -1802,6 +1833,7 @@
             <w:tcBorders>
               <w:left w:val="nil"/>
             </w:tcBorders>
+            <w:tcMar/>
           </w:tcPr>
           <w:p>
             <w:pPr>
@@ -1839,6 +1871,7 @@
               <w:top w:val="nil"/>
               <w:bottom w:val="nil"/>
             </w:tcBorders>
+            <w:tcMar/>
           </w:tcPr>
           <w:p/>
         </w:tc>
@@ -1848,6 +1881,7 @@
             <w:tcBorders>
               <w:right w:val="nil"/>
             </w:tcBorders>
+            <w:tcMar/>
           </w:tcPr>
           <w:p>
             <w:r>
@@ -1857,11 +1891,12 @@
         </w:tc>
         <w:tc>
           <w:tcPr>
-            <w:tcW w:w="1366" w:type="dxa"/>
+            <w:tcW w:w="1260" w:type="dxa"/>
             <w:tcBorders>
               <w:left w:val="nil"/>
               <w:right w:val="nil"/>
             </w:tcBorders>
+            <w:tcMar/>
           </w:tcPr>
           <w:p>
             <w:pPr>
@@ -1894,10 +1929,11 @@
         </w:tc>
         <w:tc>
           <w:tcPr>
-            <w:tcW w:w="866" w:type="dxa"/>
+            <w:tcW w:w="972" w:type="dxa"/>
             <w:tcBorders>
               <w:left w:val="nil"/>
             </w:tcBorders>
+            <w:tcMar/>
           </w:tcPr>
           <w:p>
             <w:pPr>
@@ -1936,6 +1972,7 @@
             <w:tcBorders>
               <w:right w:val="nil"/>
             </w:tcBorders>
+            <w:tcMar/>
           </w:tcPr>
           <w:p/>
         </w:tc>
@@ -1946,6 +1983,7 @@
               <w:left w:val="nil"/>
               <w:right w:val="nil"/>
             </w:tcBorders>
+            <w:tcMar/>
           </w:tcPr>
           <w:p>
             <w:pPr>
@@ -1959,6 +1997,7 @@
             <w:tcBorders>
               <w:left w:val="nil"/>
             </w:tcBorders>
+            <w:tcMar/>
           </w:tcPr>
           <w:p>
             <w:pPr>
@@ -1973,6 +2012,7 @@
               <w:top w:val="nil"/>
               <w:bottom w:val="nil"/>
             </w:tcBorders>
+            <w:tcMar/>
           </w:tcPr>
           <w:p/>
         </w:tc>
@@ -1982,6 +2022,7 @@
             <w:tcBorders>
               <w:right w:val="nil"/>
             </w:tcBorders>
+            <w:tcMar/>
           </w:tcPr>
           <w:p>
             <w:r>
@@ -1997,11 +2038,12 @@
         </w:tc>
         <w:tc>
           <w:tcPr>
-            <w:tcW w:w="1366" w:type="dxa"/>
+            <w:tcW w:w="1260" w:type="dxa"/>
             <w:tcBorders>
               <w:left w:val="nil"/>
               <w:right w:val="nil"/>
             </w:tcBorders>
+            <w:tcMar/>
           </w:tcPr>
           <w:p>
             <w:pPr>
@@ -2034,10 +2076,11 @@
         </w:tc>
         <w:tc>
           <w:tcPr>
-            <w:tcW w:w="866" w:type="dxa"/>
+            <w:tcW w:w="972" w:type="dxa"/>
             <w:tcBorders>
               <w:left w:val="nil"/>
             </w:tcBorders>
+            <w:tcMar/>
           </w:tcPr>
           <w:p>
             <w:pPr>
@@ -2076,6 +2119,7 @@
             <w:tcBorders>
               <w:right w:val="nil"/>
             </w:tcBorders>
+            <w:tcMar/>
           </w:tcPr>
           <w:p/>
         </w:tc>
@@ -2086,6 +2130,7 @@
               <w:left w:val="nil"/>
               <w:right w:val="nil"/>
             </w:tcBorders>
+            <w:tcMar/>
           </w:tcPr>
           <w:p>
             <w:pPr>
@@ -2099,6 +2144,7 @@
             <w:tcBorders>
               <w:left w:val="nil"/>
             </w:tcBorders>
+            <w:tcMar/>
           </w:tcPr>
           <w:p>
             <w:pPr>
@@ -2113,6 +2159,7 @@
               <w:top w:val="nil"/>
               <w:bottom w:val="nil"/>
             </w:tcBorders>
+            <w:tcMar/>
           </w:tcPr>
           <w:p/>
         </w:tc>
@@ -2122,6 +2169,7 @@
             <w:tcBorders>
               <w:right w:val="nil"/>
             </w:tcBorders>
+            <w:tcMar/>
           </w:tcPr>
           <w:p>
             <w:r>
@@ -2131,11 +2179,12 @@
         </w:tc>
         <w:tc>
           <w:tcPr>
-            <w:tcW w:w="1366" w:type="dxa"/>
+            <w:tcW w:w="1260" w:type="dxa"/>
             <w:tcBorders>
               <w:left w:val="nil"/>
               <w:right w:val="nil"/>
             </w:tcBorders>
+            <w:tcMar/>
           </w:tcPr>
           <w:p>
             <w:pPr>
@@ -2168,10 +2217,11 @@
         </w:tc>
         <w:tc>
           <w:tcPr>
-            <w:tcW w:w="866" w:type="dxa"/>
+            <w:tcW w:w="972" w:type="dxa"/>
             <w:tcBorders>
               <w:left w:val="nil"/>
             </w:tcBorders>
+            <w:tcMar/>
           </w:tcPr>
           <w:p>
             <w:pPr>
@@ -2210,6 +2260,7 @@
             <w:tcBorders>
               <w:right w:val="nil"/>
             </w:tcBorders>
+            <w:tcMar/>
           </w:tcPr>
           <w:p/>
         </w:tc>
@@ -2220,6 +2271,7 @@
               <w:left w:val="nil"/>
               <w:right w:val="nil"/>
             </w:tcBorders>
+            <w:tcMar/>
           </w:tcPr>
           <w:p>
             <w:pPr>
@@ -2233,6 +2285,7 @@
             <w:tcBorders>
               <w:left w:val="nil"/>
             </w:tcBorders>
+            <w:tcMar/>
           </w:tcPr>
           <w:p>
             <w:pPr>
@@ -2247,6 +2300,7 @@
               <w:top w:val="nil"/>
               <w:bottom w:val="nil"/>
             </w:tcBorders>
+            <w:tcMar/>
           </w:tcPr>
           <w:p/>
         </w:tc>
@@ -2256,6 +2310,7 @@
             <w:tcBorders>
               <w:right w:val="nil"/>
             </w:tcBorders>
+            <w:tcMar/>
           </w:tcPr>
           <w:p>
             <w:r>
@@ -2265,11 +2320,12 @@
         </w:tc>
         <w:tc>
           <w:tcPr>
-            <w:tcW w:w="1366" w:type="dxa"/>
+            <w:tcW w:w="1260" w:type="dxa"/>
             <w:tcBorders>
               <w:left w:val="nil"/>
               <w:right w:val="nil"/>
             </w:tcBorders>
+            <w:tcMar/>
           </w:tcPr>
           <w:p>
             <w:pPr>
@@ -2302,10 +2358,11 @@
         </w:tc>
         <w:tc>
           <w:tcPr>
-            <w:tcW w:w="866" w:type="dxa"/>
+            <w:tcW w:w="972" w:type="dxa"/>
             <w:tcBorders>
               <w:left w:val="nil"/>
             </w:tcBorders>
+            <w:tcMar/>
           </w:tcPr>
           <w:p>
             <w:pPr>
@@ -2344,6 +2401,7 @@
             <w:tcBorders>
               <w:right w:val="nil"/>
             </w:tcBorders>
+            <w:tcMar/>
           </w:tcPr>
           <w:p/>
         </w:tc>
@@ -2354,6 +2412,7 @@
               <w:left w:val="nil"/>
               <w:right w:val="nil"/>
             </w:tcBorders>
+            <w:tcMar/>
           </w:tcPr>
           <w:p>
             <w:pPr>
@@ -2367,6 +2426,7 @@
             <w:tcBorders>
               <w:left w:val="nil"/>
             </w:tcBorders>
+            <w:tcMar/>
           </w:tcPr>
           <w:p>
             <w:pPr>
@@ -2381,6 +2441,7 @@
               <w:top w:val="nil"/>
               <w:bottom w:val="nil"/>
             </w:tcBorders>
+            <w:tcMar/>
           </w:tcPr>
           <w:p/>
         </w:tc>
@@ -2390,6 +2451,7 @@
             <w:tcBorders>
               <w:right w:val="nil"/>
             </w:tcBorders>
+            <w:tcMar/>
           </w:tcPr>
           <w:p>
             <w:r>
@@ -2399,11 +2461,12 @@
         </w:tc>
         <w:tc>
           <w:tcPr>
-            <w:tcW w:w="1366" w:type="dxa"/>
+            <w:tcW w:w="1260" w:type="dxa"/>
             <w:tcBorders>
               <w:left w:val="nil"/>
               <w:right w:val="nil"/>
             </w:tcBorders>
+            <w:tcMar/>
           </w:tcPr>
           <w:p>
             <w:pPr>
@@ -2436,10 +2499,11 @@
         </w:tc>
         <w:tc>
           <w:tcPr>
-            <w:tcW w:w="866" w:type="dxa"/>
+            <w:tcW w:w="972" w:type="dxa"/>
             <w:tcBorders>
               <w:left w:val="nil"/>
             </w:tcBorders>
+            <w:tcMar/>
           </w:tcPr>
           <w:p>
             <w:pPr>
@@ -2478,6 +2542,7 @@
             <w:tcBorders>
               <w:right w:val="nil"/>
             </w:tcBorders>
+            <w:tcMar/>
           </w:tcPr>
           <w:p/>
         </w:tc>
@@ -2488,6 +2553,7 @@
               <w:left w:val="nil"/>
               <w:right w:val="nil"/>
             </w:tcBorders>
+            <w:tcMar/>
           </w:tcPr>
           <w:p>
             <w:pPr>
@@ -2504,6 +2570,7 @@
             <w:tcBorders>
               <w:left w:val="nil"/>
             </w:tcBorders>
+            <w:tcMar/>
           </w:tcPr>
           <w:p>
             <w:pPr>
@@ -2521,6 +2588,7 @@
               <w:top w:val="nil"/>
               <w:bottom w:val="nil"/>
             </w:tcBorders>
+            <w:tcMar/>
           </w:tcPr>
           <w:p/>
         </w:tc>
@@ -2530,6 +2598,7 @@
             <w:tcBorders>
               <w:right w:val="nil"/>
             </w:tcBorders>
+            <w:tcMar/>
           </w:tcPr>
           <w:p>
             <w:r>
@@ -2539,11 +2608,12 @@
         </w:tc>
         <w:tc>
           <w:tcPr>
-            <w:tcW w:w="1366" w:type="dxa"/>
+            <w:tcW w:w="1260" w:type="dxa"/>
             <w:tcBorders>
               <w:left w:val="nil"/>
               <w:right w:val="nil"/>
             </w:tcBorders>
+            <w:tcMar/>
           </w:tcPr>
           <w:p>
             <w:pPr>
@@ -2576,10 +2646,11 @@
         </w:tc>
         <w:tc>
           <w:tcPr>
-            <w:tcW w:w="866" w:type="dxa"/>
+            <w:tcW w:w="972" w:type="dxa"/>
             <w:tcBorders>
               <w:left w:val="nil"/>
             </w:tcBorders>
+            <w:tcMar/>
           </w:tcPr>
           <w:p>
             <w:pPr>
@@ -2618,6 +2689,7 @@
             <w:tcBorders>
               <w:right w:val="nil"/>
             </w:tcBorders>
+            <w:tcMar/>
           </w:tcPr>
           <w:p/>
         </w:tc>
@@ -2628,6 +2700,7 @@
               <w:left w:val="nil"/>
               <w:right w:val="nil"/>
             </w:tcBorders>
+            <w:tcMar/>
           </w:tcPr>
           <w:p>
             <w:pPr>
@@ -2644,6 +2717,7 @@
             <w:tcBorders>
               <w:left w:val="nil"/>
             </w:tcBorders>
+            <w:tcMar/>
           </w:tcPr>
           <w:p>
             <w:pPr>
@@ -2661,6 +2735,7 @@
               <w:top w:val="nil"/>
               <w:bottom w:val="nil"/>
             </w:tcBorders>
+            <w:tcMar/>
           </w:tcPr>
           <w:p/>
         </w:tc>
@@ -2670,6 +2745,7 @@
             <w:tcBorders>
               <w:right w:val="nil"/>
             </w:tcBorders>
+            <w:tcMar/>
           </w:tcPr>
           <w:p>
             <w:r>
@@ -2679,11 +2755,12 @@
         </w:tc>
         <w:tc>
           <w:tcPr>
-            <w:tcW w:w="1366" w:type="dxa"/>
+            <w:tcW w:w="1260" w:type="dxa"/>
             <w:tcBorders>
               <w:left w:val="nil"/>
               <w:right w:val="nil"/>
             </w:tcBorders>
+            <w:tcMar/>
           </w:tcPr>
           <w:p>
             <w:pPr>
@@ -2719,10 +2796,11 @@
         </w:tc>
         <w:tc>
           <w:tcPr>
-            <w:tcW w:w="866" w:type="dxa"/>
+            <w:tcW w:w="972" w:type="dxa"/>
             <w:tcBorders>
               <w:left w:val="nil"/>
             </w:tcBorders>
+            <w:tcMar/>
           </w:tcPr>
           <w:p>
             <w:pPr>
@@ -2764,6 +2842,7 @@
             <w:tcBorders>
               <w:right w:val="nil"/>
             </w:tcBorders>
+            <w:tcMar/>
           </w:tcPr>
           <w:p/>
         </w:tc>
@@ -2774,6 +2853,7 @@
               <w:left w:val="nil"/>
               <w:right w:val="nil"/>
             </w:tcBorders>
+            <w:tcMar/>
           </w:tcPr>
           <w:p>
             <w:pPr>
@@ -2790,6 +2870,7 @@
             <w:tcBorders>
               <w:left w:val="nil"/>
             </w:tcBorders>
+            <w:tcMar/>
           </w:tcPr>
           <w:p>
             <w:pPr>
@@ -2807,6 +2888,7 @@
               <w:top w:val="nil"/>
               <w:bottom w:val="nil"/>
             </w:tcBorders>
+            <w:tcMar/>
           </w:tcPr>
           <w:p/>
         </w:tc>
@@ -2816,6 +2898,7 @@
             <w:tcBorders>
               <w:right w:val="nil"/>
             </w:tcBorders>
+            <w:tcMar/>
           </w:tcPr>
           <w:p>
             <w:r>
@@ -2825,11 +2908,12 @@
         </w:tc>
         <w:tc>
           <w:tcPr>
-            <w:tcW w:w="1366" w:type="dxa"/>
+            <w:tcW w:w="1260" w:type="dxa"/>
             <w:tcBorders>
               <w:left w:val="nil"/>
               <w:right w:val="nil"/>
             </w:tcBorders>
+            <w:tcMar/>
           </w:tcPr>
           <w:p>
             <w:pPr>
@@ -2865,10 +2949,11 @@
         </w:tc>
         <w:tc>
           <w:tcPr>
-            <w:tcW w:w="866" w:type="dxa"/>
+            <w:tcW w:w="972" w:type="dxa"/>
             <w:tcBorders>
               <w:left w:val="nil"/>
             </w:tcBorders>
+            <w:tcMar/>
           </w:tcPr>
           <w:p>
             <w:pPr>
@@ -2904,6 +2989,14 @@
         </w:tc>
       </w:tr>
     </w:tbl>
+    <w:p w14:noSpellErr="1">
+      <w:pPr>
+        <w:rPr>
+          <w:sz w:val="2"/>
+          <w:szCs w:val="2"/>
+        </w:rPr>
+      </w:pPr>
+    </w:p>
     <w:p>
       <w:pPr>
         <w:rPr>
@@ -3186,7 +3279,7 @@
     <w:tbl>
       <w:tblPr>
         <w:tblStyle w:val="Grilledutableau"/>
-        <w:tblW w:w="0" w:type="auto"/>
+        <w:tblW w:w="10456" w:type="dxa"/>
         <w:tblBorders>
           <w:top w:val="single" w:color="4472C4" w:themeColor="accent5" w:sz="4" w:space="0"/>
           <w:left w:val="single" w:color="4472C4" w:themeColor="accent5" w:sz="4" w:space="0"/>
@@ -3203,8 +3296,8 @@
         <w:gridCol w:w="709"/>
         <w:gridCol w:w="567"/>
         <w:gridCol w:w="2700"/>
-        <w:gridCol w:w="1366"/>
-        <w:gridCol w:w="866"/>
+        <w:gridCol w:w="1275"/>
+        <w:gridCol w:w="957"/>
       </w:tblGrid>
       <w:tr>
         <w:tc>
@@ -3213,6 +3306,7 @@
             <w:tcBorders>
               <w:right w:val="nil"/>
             </w:tcBorders>
+            <w:tcMar/>
           </w:tcPr>
           <w:p>
             <w:pPr>
@@ -3230,6 +3324,7 @@
               <w:left w:val="nil"/>
               <w:right w:val="nil"/>
             </w:tcBorders>
+            <w:tcMar/>
           </w:tcPr>
           <w:p>
             <w:pPr>
@@ -3246,6 +3341,7 @@
             <w:tcBorders>
               <w:left w:val="nil"/>
             </w:tcBorders>
+            <w:tcMar/>
           </w:tcPr>
           <w:p>
             <w:pPr>
@@ -3263,6 +3359,7 @@
               <w:top w:val="nil"/>
               <w:bottom w:val="nil"/>
             </w:tcBorders>
+            <w:tcMar/>
           </w:tcPr>
           <w:p>
             <w:pPr>
@@ -3276,6 +3373,7 @@
             <w:tcBorders>
               <w:right w:val="nil"/>
             </w:tcBorders>
+            <w:tcMar/>
           </w:tcPr>
           <w:p>
             <w:pPr>
@@ -3288,11 +3386,12 @@
         </w:tc>
         <w:tc>
           <w:tcPr>
-            <w:tcW w:w="1366" w:type="dxa"/>
+            <w:tcW w:w="1275" w:type="dxa"/>
             <w:tcBorders>
               <w:left w:val="nil"/>
               <w:right w:val="nil"/>
             </w:tcBorders>
+            <w:tcMar/>
           </w:tcPr>
           <w:p>
             <w:pPr>
@@ -3306,10 +3405,11 @@
         </w:tc>
         <w:tc>
           <w:tcPr>
-            <w:tcW w:w="866" w:type="dxa"/>
+            <w:tcW w:w="957" w:type="dxa"/>
             <w:tcBorders>
               <w:left w:val="nil"/>
             </w:tcBorders>
+            <w:tcMar/>
           </w:tcPr>
           <w:p>
             <w:pPr>
@@ -3328,6 +3428,7 @@
             <w:tcBorders>
               <w:right w:val="nil"/>
             </w:tcBorders>
+            <w:tcMar/>
           </w:tcPr>
           <w:p>
             <w:r>
@@ -3342,6 +3443,7 @@
               <w:left w:val="nil"/>
               <w:right w:val="nil"/>
             </w:tcBorders>
+            <w:tcMar/>
           </w:tcPr>
           <w:p>
             <w:pPr>
@@ -3378,6 +3480,7 @@
             <w:tcBorders>
               <w:left w:val="nil"/>
             </w:tcBorders>
+            <w:tcMar/>
           </w:tcPr>
           <w:p>
             <w:pPr>
@@ -3415,6 +3518,7 @@
               <w:top w:val="nil"/>
               <w:bottom w:val="nil"/>
             </w:tcBorders>
+            <w:tcMar/>
           </w:tcPr>
           <w:p/>
         </w:tc>
@@ -3424,6 +3528,7 @@
             <w:tcBorders>
               <w:right w:val="nil"/>
             </w:tcBorders>
+            <w:tcMar/>
           </w:tcPr>
           <w:p>
             <w:r>
@@ -3433,11 +3538,12 @@
         </w:tc>
         <w:tc>
           <w:tcPr>
-            <w:tcW w:w="1366" w:type="dxa"/>
+            <w:tcW w:w="1275" w:type="dxa"/>
             <w:tcBorders>
               <w:left w:val="nil"/>
               <w:right w:val="nil"/>
             </w:tcBorders>
+            <w:tcMar/>
           </w:tcPr>
           <w:p>
             <w:pPr>
@@ -3470,10 +3576,11 @@
         </w:tc>
         <w:tc>
           <w:tcPr>
-            <w:tcW w:w="866" w:type="dxa"/>
+            <w:tcW w:w="957" w:type="dxa"/>
             <w:tcBorders>
               <w:left w:val="nil"/>
             </w:tcBorders>
+            <w:tcMar/>
           </w:tcPr>
           <w:p>
             <w:pPr>
@@ -3512,6 +3619,7 @@
             <w:tcBorders>
               <w:right w:val="nil"/>
             </w:tcBorders>
+            <w:tcMar/>
           </w:tcPr>
           <w:p>
             <w:r>
@@ -3526,6 +3634,7 @@
               <w:left w:val="nil"/>
               <w:right w:val="nil"/>
             </w:tcBorders>
+            <w:tcMar/>
           </w:tcPr>
           <w:p>
             <w:pPr>
@@ -3562,6 +3671,7 @@
             <w:tcBorders>
               <w:left w:val="nil"/>
             </w:tcBorders>
+            <w:tcMar/>
           </w:tcPr>
           <w:p>
             <w:pPr>
@@ -3599,6 +3709,7 @@
               <w:top w:val="nil"/>
               <w:bottom w:val="nil"/>
             </w:tcBorders>
+            <w:tcMar/>
           </w:tcPr>
           <w:p/>
         </w:tc>
@@ -3608,6 +3719,7 @@
             <w:tcBorders>
               <w:right w:val="nil"/>
             </w:tcBorders>
+            <w:tcMar/>
           </w:tcPr>
           <w:p>
             <w:r>
@@ -3617,11 +3729,12 @@
         </w:tc>
         <w:tc>
           <w:tcPr>
-            <w:tcW w:w="1366" w:type="dxa"/>
+            <w:tcW w:w="1275" w:type="dxa"/>
             <w:tcBorders>
               <w:left w:val="nil"/>
               <w:right w:val="nil"/>
             </w:tcBorders>
+            <w:tcMar/>
           </w:tcPr>
           <w:p>
             <w:pPr>
@@ -3654,10 +3767,11 @@
         </w:tc>
         <w:tc>
           <w:tcPr>
-            <w:tcW w:w="866" w:type="dxa"/>
+            <w:tcW w:w="957" w:type="dxa"/>
             <w:tcBorders>
               <w:left w:val="nil"/>
             </w:tcBorders>
+            <w:tcMar/>
           </w:tcPr>
           <w:p>
             <w:pPr>
@@ -3696,6 +3810,7 @@
             <w:tcBorders>
               <w:right w:val="nil"/>
             </w:tcBorders>
+            <w:tcMar/>
           </w:tcPr>
           <w:p>
             <w:r>
@@ -3710,6 +3825,7 @@
               <w:left w:val="nil"/>
               <w:right w:val="nil"/>
             </w:tcBorders>
+            <w:tcMar/>
           </w:tcPr>
           <w:p>
             <w:pPr>
@@ -3746,6 +3862,7 @@
             <w:tcBorders>
               <w:left w:val="nil"/>
             </w:tcBorders>
+            <w:tcMar/>
           </w:tcPr>
           <w:p>
             <w:pPr>
@@ -3783,6 +3900,7 @@
               <w:top w:val="nil"/>
               <w:bottom w:val="nil"/>
             </w:tcBorders>
+            <w:tcMar/>
           </w:tcPr>
           <w:p/>
         </w:tc>
@@ -3792,6 +3910,7 @@
             <w:tcBorders>
               <w:right w:val="nil"/>
             </w:tcBorders>
+            <w:tcMar/>
           </w:tcPr>
           <w:p>
             <w:r>
@@ -3801,11 +3920,12 @@
         </w:tc>
         <w:tc>
           <w:tcPr>
-            <w:tcW w:w="1366" w:type="dxa"/>
+            <w:tcW w:w="1275" w:type="dxa"/>
             <w:tcBorders>
               <w:left w:val="nil"/>
               <w:right w:val="nil"/>
             </w:tcBorders>
+            <w:tcMar/>
           </w:tcPr>
           <w:p>
             <w:pPr>
@@ -3838,10 +3958,11 @@
         </w:tc>
         <w:tc>
           <w:tcPr>
-            <w:tcW w:w="866" w:type="dxa"/>
+            <w:tcW w:w="957" w:type="dxa"/>
             <w:tcBorders>
               <w:left w:val="nil"/>
             </w:tcBorders>
+            <w:tcMar/>
           </w:tcPr>
           <w:p>
             <w:pPr>
@@ -3884,25 +4005,20 @@
     </w:p>
     <w:p>
       <w:pPr>
+        <w:pStyle w:val="Titre3"/>
         <w:spacing w:after="160" w:line="259" w:lineRule="auto"/>
         <w:jc w:val="left"/>
         <w:rPr>
-          <w:rFonts w:eastAsiaTheme="majorEastAsia" w:cstheme="majorBidi"/>
-          <w:b/>
-          <w:color w:val="1F4D78" w:themeColor="accent1" w:themeShade="7F"/>
+          <w:rFonts w:eastAsia="游ゴシック Light" w:cs="Times New Roman" w:eastAsiaTheme="majorEastAsia" w:cstheme="majorBidi"/>
+          <w:b w:val="1"/>
+          <w:bCs w:val="1"/>
+          <w:color w:val="1F4D78"/>
           <w:sz w:val="24"/>
           <w:szCs w:val="24"/>
         </w:rPr>
       </w:pPr>
       <w:r>
-        <w:br w:type="page"/>
-      </w:r>
-    </w:p>
-    <w:p>
-      <w:pPr>
-        <w:pStyle w:val="Titre3"/>
-      </w:pPr>
-      <w:r>
+        <w:rPr/>
         <w:t>Mesures de prévention relatives au risque « Haute Tension »</w:t>
       </w:r>
     </w:p>
@@ -4448,15 +4564,15 @@
         </w:tc>
       </w:tr>
     </w:tbl>
-    <w:p/>
     <w:p>
       <w:pPr>
-        <w:spacing w:after="160" w:line="259" w:lineRule="auto"/>
-        <w:jc w:val="left"/>
-      </w:pPr>
-      <w:r>
-        <w:br w:type="page"/>
-      </w:r>
+        <w:pStyle w:val="Titre1"/>
+      </w:pPr>
+    </w:p>
+    <w:p>
+      <w:pPr>
+        <w:pStyle w:val="Normal"/>
+      </w:pPr>
     </w:p>
     <w:p>
       <w:pPr>

</xml_diff>

<commit_message>
chore: update risk docs (remove signature box ; purpose of the mission)
</commit_message>
<xml_diff>
--- a/radiation_protection/assets/AGLAE_plan_de_prevention.docx
+++ b/radiation_protection/assets/AGLAE_plan_de_prevention.docx
@@ -4181,9 +4181,52 @@
           <w:tcPr>
             <w:tcW w:w="3114" w:type="dxa"/>
             <w:tcBorders>
-              <w:top w:val="single" w:color="4472C4" w:themeColor="accent5" w:sz="4" w:space="0"/>
+              <w:top w:val="none" w:color="4472C4" w:themeColor="accent5" w:sz="4" w:space="0"/>
+              <w:left w:val="none" w:color="4472C4" w:themeColor="accent5" w:sz="4" w:space="0"/>
+              <w:bottom w:val="none" w:color="000000" w:themeColor="text1" w:sz="4"/>
+              <w:right w:val="none" w:color="4472C4" w:themeColor="accent5" w:sz="4" w:space="0"/>
+            </w:tcBorders>
+            <w:tcMar/>
+          </w:tcPr>
+          <w:p>
+            <w:pPr>
+              <w:jc w:val="center"/>
+              <w:rPr>
+                <w:b/>
+              </w:rPr>
+            </w:pPr>
+            <w:r>
+              <w:rPr>
+                <w:b/>
+              </w:rPr>
+              <w:t>Représentant du C2RMF</w:t>
+            </w:r>
+          </w:p>
+        </w:tc>
+        <w:tc>
+          <w:tcPr>
+            <w:tcW w:w="425" w:type="dxa"/>
+            <w:tcBorders>
+              <w:left w:val="none" w:color="4472C4" w:themeColor="accent5" w:sz="4" w:space="0"/>
+              <w:right w:val="single" w:color="4472C4" w:themeColor="accent5" w:sz="4" w:space="0"/>
+            </w:tcBorders>
+            <w:tcMar/>
+          </w:tcPr>
+          <w:p>
+            <w:pPr>
+              <w:jc w:val="center"/>
+              <w:rPr>
+                <w:b/>
+              </w:rPr>
+            </w:pPr>
+          </w:p>
+        </w:tc>
+        <w:tc>
+          <w:tcPr>
+            <w:tcW w:w="426" w:type="dxa"/>
+            <w:tcBorders>
               <w:left w:val="single" w:color="4472C4" w:themeColor="accent5" w:sz="4" w:space="0"/>
-              <w:right w:val="single" w:color="4472C4" w:themeColor="accent5" w:sz="4" w:space="0"/>
+              <w:right w:val="none" w:color="4472C4" w:themeColor="accent5" w:sz="4" w:space="0"/>
             </w:tcBorders>
             <w:tcMar/>
           </w:tcPr>
@@ -4194,57 +4237,16 @@
                 <w:b/>
               </w:rPr>
             </w:pPr>
-            <w:r>
-              <w:rPr>
-                <w:b/>
-              </w:rPr>
-              <w:t>Représentant du C2RMF</w:t>
-            </w:r>
-          </w:p>
-        </w:tc>
-        <w:tc>
-          <w:tcPr>
-            <w:tcW w:w="425" w:type="dxa"/>
-            <w:tcBorders>
-              <w:left w:val="single" w:color="4472C4" w:themeColor="accent5" w:sz="4" w:space="0"/>
-              <w:right w:val="single" w:color="4472C4" w:themeColor="accent5" w:sz="4" w:space="0"/>
-            </w:tcBorders>
-            <w:tcMar/>
-          </w:tcPr>
-          <w:p>
-            <w:pPr>
-              <w:jc w:val="center"/>
-              <w:rPr>
-                <w:b/>
-              </w:rPr>
-            </w:pPr>
-          </w:p>
-        </w:tc>
-        <w:tc>
-          <w:tcPr>
-            <w:tcW w:w="426" w:type="dxa"/>
-            <w:tcBorders>
-              <w:left w:val="single" w:color="4472C4" w:themeColor="accent5" w:sz="4" w:space="0"/>
-              <w:right w:val="single" w:color="4472C4" w:themeColor="accent5" w:sz="4" w:space="0"/>
-            </w:tcBorders>
-            <w:tcMar/>
-          </w:tcPr>
-          <w:p>
-            <w:pPr>
-              <w:jc w:val="center"/>
-              <w:rPr>
-                <w:b/>
-              </w:rPr>
-            </w:pPr>
           </w:p>
         </w:tc>
         <w:tc>
           <w:tcPr>
             <w:tcW w:w="3231" w:type="dxa"/>
             <w:tcBorders>
-              <w:top w:val="single" w:color="4472C4" w:themeColor="accent5" w:sz="4" w:space="0"/>
-              <w:left w:val="single" w:color="4472C4" w:themeColor="accent5" w:sz="4" w:space="0"/>
-              <w:right w:val="single" w:color="4472C4" w:themeColor="accent5" w:sz="4" w:space="0"/>
+              <w:top w:val="none" w:color="4472C4" w:themeColor="accent5" w:sz="4" w:space="0"/>
+              <w:left w:val="none" w:color="4472C4" w:themeColor="accent5" w:sz="4" w:space="0"/>
+              <w:bottom w:val="none" w:color="000000" w:themeColor="text1" w:sz="4"/>
+              <w:right w:val="none" w:color="4472C4" w:themeColor="accent5" w:sz="4" w:space="0"/>
             </w:tcBorders>
             <w:tcMar/>
           </w:tcPr>
@@ -4269,41 +4271,43 @@
           <w:tcPr>
             <w:tcW w:w="3114" w:type="dxa"/>
             <w:tcBorders>
+              <w:top w:val="none" w:color="000000" w:themeColor="text1" w:sz="4"/>
+              <w:left w:val="none" w:color="4472C4" w:themeColor="accent5" w:sz="4" w:space="0"/>
+              <w:bottom w:val="none" w:color="000000" w:themeColor="text1" w:sz="4"/>
+              <w:right w:val="none" w:color="4472C4" w:themeColor="accent5" w:sz="4" w:space="0"/>
+            </w:tcBorders>
+            <w:tcMar/>
+          </w:tcPr>
+          <w:p>
+            <w:pPr>
+              <w:jc w:val="center"/>
+            </w:pPr>
+            <w:r>
+              <w:t>NOM Prénom :</w:t>
+            </w:r>
+          </w:p>
+        </w:tc>
+        <w:tc>
+          <w:tcPr>
+            <w:tcW w:w="425" w:type="dxa"/>
+            <w:tcBorders>
+              <w:left w:val="none" w:color="4472C4" w:themeColor="accent5" w:sz="4" w:space="0"/>
+              <w:right w:val="single" w:color="4472C4" w:themeColor="accent5" w:sz="4" w:space="0"/>
+            </w:tcBorders>
+            <w:tcMar/>
+          </w:tcPr>
+          <w:p>
+            <w:pPr>
+              <w:jc w:val="center"/>
+            </w:pPr>
+          </w:p>
+        </w:tc>
+        <w:tc>
+          <w:tcPr>
+            <w:tcW w:w="426" w:type="dxa"/>
+            <w:tcBorders>
               <w:left w:val="single" w:color="4472C4" w:themeColor="accent5" w:sz="4" w:space="0"/>
-              <w:right w:val="single" w:color="4472C4" w:themeColor="accent5" w:sz="4" w:space="0"/>
-            </w:tcBorders>
-            <w:tcMar/>
-          </w:tcPr>
-          <w:p>
-            <w:pPr>
-              <w:jc w:val="center"/>
-            </w:pPr>
-            <w:r>
-              <w:t>NOM Prénom :</w:t>
-            </w:r>
-          </w:p>
-        </w:tc>
-        <w:tc>
-          <w:tcPr>
-            <w:tcW w:w="425" w:type="dxa"/>
-            <w:tcBorders>
-              <w:left w:val="single" w:color="4472C4" w:themeColor="accent5" w:sz="4" w:space="0"/>
-              <w:right w:val="single" w:color="4472C4" w:themeColor="accent5" w:sz="4" w:space="0"/>
-            </w:tcBorders>
-            <w:tcMar/>
-          </w:tcPr>
-          <w:p>
-            <w:pPr>
-              <w:jc w:val="center"/>
-            </w:pPr>
-          </w:p>
-        </w:tc>
-        <w:tc>
-          <w:tcPr>
-            <w:tcW w:w="426" w:type="dxa"/>
-            <w:tcBorders>
-              <w:left w:val="single" w:color="4472C4" w:themeColor="accent5" w:sz="4" w:space="0"/>
-              <w:right w:val="single" w:color="4472C4" w:themeColor="accent5" w:sz="4" w:space="0"/>
+              <w:right w:val="none" w:color="4472C4" w:themeColor="accent5" w:sz="4" w:space="0"/>
             </w:tcBorders>
             <w:tcMar/>
           </w:tcPr>
@@ -4317,8 +4321,10 @@
           <w:tcPr>
             <w:tcW w:w="3231" w:type="dxa"/>
             <w:tcBorders>
-              <w:left w:val="single" w:color="4472C4" w:themeColor="accent5" w:sz="4" w:space="0"/>
-              <w:right w:val="single" w:color="4472C4" w:themeColor="accent5" w:sz="4" w:space="0"/>
+              <w:top w:val="none" w:color="000000" w:themeColor="text1" w:sz="4"/>
+              <w:left w:val="none" w:color="4472C4" w:themeColor="accent5" w:sz="4" w:space="0"/>
+              <w:bottom w:val="none" w:color="000000" w:themeColor="text1" w:sz="4"/>
+              <w:right w:val="none" w:color="4472C4" w:themeColor="accent5" w:sz="4" w:space="0"/>
             </w:tcBorders>
             <w:tcMar/>
           </w:tcPr>
@@ -4337,8 +4343,45 @@
           <w:tcPr>
             <w:tcW w:w="3114" w:type="dxa"/>
             <w:tcBorders>
+              <w:top w:val="none" w:color="000000" w:themeColor="text1" w:sz="4"/>
+              <w:left w:val="none" w:color="4472C4" w:themeColor="accent5" w:sz="4" w:space="0"/>
+              <w:bottom w:val="none" w:color="000000" w:themeColor="text1" w:sz="4"/>
+              <w:right w:val="none" w:color="4472C4" w:themeColor="accent5" w:sz="4" w:space="0"/>
+            </w:tcBorders>
+            <w:shd w:val="clear" w:color="auto" w:fill="FFFFFF" w:themeFill="background1"/>
+            <w:tcMar/>
+          </w:tcPr>
+          <w:p>
+            <w:pPr>
+              <w:jc w:val="center"/>
+            </w:pPr>
+            <w:r>
+              <w:t>MOITRIEUX Astrid</w:t>
+            </w:r>
+          </w:p>
+        </w:tc>
+        <w:tc>
+          <w:tcPr>
+            <w:tcW w:w="425" w:type="dxa"/>
+            <w:tcBorders>
+              <w:left w:val="none" w:color="4472C4" w:themeColor="accent5" w:sz="4" w:space="0"/>
+              <w:right w:val="single" w:color="4472C4" w:themeColor="accent5" w:sz="4" w:space="0"/>
+            </w:tcBorders>
+            <w:shd w:val="clear" w:color="auto" w:fill="FFFFFF" w:themeFill="background1"/>
+            <w:tcMar/>
+          </w:tcPr>
+          <w:p>
+            <w:pPr>
+              <w:jc w:val="center"/>
+            </w:pPr>
+          </w:p>
+        </w:tc>
+        <w:tc>
+          <w:tcPr>
+            <w:tcW w:w="426" w:type="dxa"/>
+            <w:tcBorders>
               <w:left w:val="single" w:color="4472C4" w:themeColor="accent5" w:sz="4" w:space="0"/>
-              <w:right w:val="single" w:color="4472C4" w:themeColor="accent5" w:sz="4" w:space="0"/>
+              <w:right w:val="none" w:color="4472C4" w:themeColor="accent5" w:sz="4" w:space="0"/>
             </w:tcBorders>
             <w:shd w:val="clear" w:color="auto" w:fill="FFFFFF" w:themeFill="background1"/>
             <w:tcMar/>
@@ -4347,49 +4390,16 @@
             <w:pPr>
               <w:jc w:val="center"/>
             </w:pPr>
-            <w:r>
-              <w:t>MOITRIEUX Astrid</w:t>
-            </w:r>
-          </w:p>
-        </w:tc>
-        <w:tc>
-          <w:tcPr>
-            <w:tcW w:w="425" w:type="dxa"/>
-            <w:tcBorders>
-              <w:left w:val="single" w:color="4472C4" w:themeColor="accent5" w:sz="4" w:space="0"/>
-              <w:right w:val="single" w:color="4472C4" w:themeColor="accent5" w:sz="4" w:space="0"/>
-            </w:tcBorders>
-            <w:shd w:val="clear" w:color="auto" w:fill="FFFFFF" w:themeFill="background1"/>
-            <w:tcMar/>
-          </w:tcPr>
-          <w:p>
-            <w:pPr>
-              <w:jc w:val="center"/>
-            </w:pPr>
-          </w:p>
-        </w:tc>
-        <w:tc>
-          <w:tcPr>
-            <w:tcW w:w="426" w:type="dxa"/>
-            <w:tcBorders>
-              <w:left w:val="single" w:color="4472C4" w:themeColor="accent5" w:sz="4" w:space="0"/>
-              <w:right w:val="single" w:color="4472C4" w:themeColor="accent5" w:sz="4" w:space="0"/>
-            </w:tcBorders>
-            <w:shd w:val="clear" w:color="auto" w:fill="FFFFFF" w:themeFill="background1"/>
-            <w:tcMar/>
-          </w:tcPr>
-          <w:p>
-            <w:pPr>
-              <w:jc w:val="center"/>
-            </w:pPr>
           </w:p>
         </w:tc>
         <w:tc>
           <w:tcPr>
             <w:tcW w:w="3231" w:type="dxa"/>
             <w:tcBorders>
-              <w:left w:val="single" w:color="4472C4" w:themeColor="accent5" w:sz="4" w:space="0"/>
-              <w:right w:val="single" w:color="4472C4" w:themeColor="accent5" w:sz="4" w:space="0"/>
+              <w:top w:val="none" w:color="000000" w:themeColor="text1" w:sz="4"/>
+              <w:left w:val="none" w:color="4472C4" w:themeColor="accent5" w:sz="4" w:space="0"/>
+              <w:bottom w:val="none" w:color="000000" w:themeColor="text1" w:sz="4"/>
+              <w:right w:val="none" w:color="4472C4" w:themeColor="accent5" w:sz="4" w:space="0"/>
             </w:tcBorders>
             <w:shd w:val="clear" w:color="auto" w:fill="FFFFFF" w:themeFill="background1"/>
             <w:tcMar/>
@@ -4413,8 +4423,48 @@
           <w:tcPr>
             <w:tcW w:w="3114" w:type="dxa"/>
             <w:tcBorders>
+              <w:top w:val="none" w:color="000000" w:themeColor="text1" w:sz="4"/>
+              <w:left w:val="none" w:color="4472C4" w:themeColor="accent5" w:sz="4" w:space="0"/>
+              <w:bottom w:val="none" w:color="000000" w:themeColor="text1" w:sz="4"/>
+              <w:right w:val="none" w:color="4472C4" w:themeColor="accent5" w:sz="4" w:space="0"/>
+            </w:tcBorders>
+            <w:shd w:val="clear" w:color="auto" w:fill="FFFFFF" w:themeFill="background1"/>
+            <w:tcMar/>
+          </w:tcPr>
+          <w:p>
+            <w:pPr>
+              <w:jc w:val="center"/>
+            </w:pPr>
+            <w:r>
+              <w:t>Signature</w:t>
+            </w:r>
+            <w:r>
+              <w:t> :</w:t>
+            </w:r>
+          </w:p>
+        </w:tc>
+        <w:tc>
+          <w:tcPr>
+            <w:tcW w:w="425" w:type="dxa"/>
+            <w:tcBorders>
+              <w:left w:val="none" w:color="4472C4" w:themeColor="accent5" w:sz="4" w:space="0"/>
+              <w:right w:val="single" w:color="4472C4" w:themeColor="accent5" w:sz="4" w:space="0"/>
+            </w:tcBorders>
+            <w:shd w:val="clear" w:color="auto" w:fill="FFFFFF" w:themeFill="background1"/>
+            <w:tcMar/>
+          </w:tcPr>
+          <w:p>
+            <w:pPr>
+              <w:jc w:val="center"/>
+            </w:pPr>
+          </w:p>
+        </w:tc>
+        <w:tc>
+          <w:tcPr>
+            <w:tcW w:w="426" w:type="dxa"/>
+            <w:tcBorders>
               <w:left w:val="single" w:color="4472C4" w:themeColor="accent5" w:sz="4" w:space="0"/>
-              <w:right w:val="single" w:color="4472C4" w:themeColor="accent5" w:sz="4" w:space="0"/>
+              <w:right w:val="none" w:color="4472C4" w:themeColor="accent5" w:sz="4" w:space="0"/>
             </w:tcBorders>
             <w:shd w:val="clear" w:color="auto" w:fill="FFFFFF" w:themeFill="background1"/>
             <w:tcMar/>
@@ -4423,52 +4473,16 @@
             <w:pPr>
               <w:jc w:val="center"/>
             </w:pPr>
-            <w:r>
-              <w:t>Signature</w:t>
-            </w:r>
-            <w:r>
-              <w:t> :</w:t>
-            </w:r>
-          </w:p>
-        </w:tc>
-        <w:tc>
-          <w:tcPr>
-            <w:tcW w:w="425" w:type="dxa"/>
-            <w:tcBorders>
-              <w:left w:val="single" w:color="4472C4" w:themeColor="accent5" w:sz="4" w:space="0"/>
-              <w:right w:val="single" w:color="4472C4" w:themeColor="accent5" w:sz="4" w:space="0"/>
-            </w:tcBorders>
-            <w:shd w:val="clear" w:color="auto" w:fill="FFFFFF" w:themeFill="background1"/>
-            <w:tcMar/>
-          </w:tcPr>
-          <w:p>
-            <w:pPr>
-              <w:jc w:val="center"/>
-            </w:pPr>
-          </w:p>
-        </w:tc>
-        <w:tc>
-          <w:tcPr>
-            <w:tcW w:w="426" w:type="dxa"/>
-            <w:tcBorders>
-              <w:left w:val="single" w:color="4472C4" w:themeColor="accent5" w:sz="4" w:space="0"/>
-              <w:right w:val="single" w:color="4472C4" w:themeColor="accent5" w:sz="4" w:space="0"/>
-            </w:tcBorders>
-            <w:shd w:val="clear" w:color="auto" w:fill="FFFFFF" w:themeFill="background1"/>
-            <w:tcMar/>
-          </w:tcPr>
-          <w:p>
-            <w:pPr>
-              <w:jc w:val="center"/>
-            </w:pPr>
           </w:p>
         </w:tc>
         <w:tc>
           <w:tcPr>
             <w:tcW w:w="3231" w:type="dxa"/>
             <w:tcBorders>
-              <w:left w:val="single" w:color="4472C4" w:themeColor="accent5" w:sz="4" w:space="0"/>
-              <w:right w:val="single" w:color="4472C4" w:themeColor="accent5" w:sz="4" w:space="0"/>
+              <w:top w:val="none" w:color="000000" w:themeColor="text1" w:sz="4"/>
+              <w:left w:val="none" w:color="4472C4" w:themeColor="accent5" w:sz="4" w:space="0"/>
+              <w:bottom w:val="none" w:color="000000" w:themeColor="text1" w:sz="4"/>
+              <w:right w:val="none" w:color="4472C4" w:themeColor="accent5" w:sz="4" w:space="0"/>
             </w:tcBorders>
             <w:shd w:val="clear" w:color="auto" w:fill="FFFFFF" w:themeFill="background1"/>
             <w:tcMar/>
@@ -4488,27 +4502,24 @@
       </w:tr>
       <w:tr>
         <w:trPr>
-          <w:trHeight w:val="1450"/>
+          <w:trHeight w:val="2115"/>
         </w:trPr>
         <w:tc>
           <w:tcPr>
             <w:tcW w:w="3114" w:type="dxa"/>
             <w:tcBorders>
-              <w:left w:val="single" w:color="4472C4" w:themeColor="accent5" w:sz="4" w:space="0"/>
-              <w:bottom w:val="single" w:color="4472C4" w:themeColor="accent5" w:sz="4" w:space="0"/>
-              <w:right w:val="single" w:color="4472C4" w:themeColor="accent5" w:sz="4" w:space="0"/>
+              <w:top w:val="none" w:color="000000" w:themeColor="text1" w:sz="4"/>
+              <w:left w:val="none" w:color="4472C4" w:themeColor="accent5" w:sz="4" w:space="0"/>
+              <w:bottom w:val="none" w:color="4472C4" w:themeColor="accent5" w:sz="4" w:space="0"/>
+              <w:right w:val="none" w:color="4472C4" w:themeColor="accent5" w:sz="4" w:space="0"/>
             </w:tcBorders>
             <w:shd w:val="clear" w:color="auto" w:fill="FFFFFF" w:themeFill="background1"/>
             <w:tcMar/>
           </w:tcPr>
-          <w:p w14:noSpellErr="1">
-            <w:pPr>
-              <w:jc w:val="center"/>
-            </w:pPr>
-          </w:p>
-          <w:p w14:noSpellErr="1">
-            <w:pPr>
-              <w:jc w:val="center"/>
+          <w:p>
+            <w:pPr>
+              <w:pStyle w:val="Normal"/>
+              <w:jc w:val="left"/>
             </w:pPr>
             <w:r>
               <w:rPr/>
@@ -4520,8 +4531,20 @@
           <w:tcPr>
             <w:tcW w:w="425" w:type="dxa"/>
             <w:tcBorders>
+              <w:left w:val="none" w:color="4472C4" w:themeColor="accent5" w:sz="4" w:space="0"/>
+              <w:right w:val="single" w:color="4472C4" w:themeColor="accent5" w:sz="4" w:space="0"/>
+            </w:tcBorders>
+            <w:shd w:val="clear" w:color="auto" w:fill="FFFFFF" w:themeFill="background1"/>
+            <w:tcMar/>
+          </w:tcPr>
+          <w:p/>
+        </w:tc>
+        <w:tc>
+          <w:tcPr>
+            <w:tcW w:w="426" w:type="dxa"/>
+            <w:tcBorders>
               <w:left w:val="single" w:color="4472C4" w:themeColor="accent5" w:sz="4" w:space="0"/>
-              <w:right w:val="single" w:color="4472C4" w:themeColor="accent5" w:sz="4" w:space="0"/>
+              <w:right w:val="none" w:color="4472C4" w:themeColor="accent5" w:sz="4" w:space="0"/>
             </w:tcBorders>
             <w:shd w:val="clear" w:color="auto" w:fill="FFFFFF" w:themeFill="background1"/>
             <w:tcMar/>
@@ -4530,31 +4553,19 @@
         </w:tc>
         <w:tc>
           <w:tcPr>
-            <w:tcW w:w="426" w:type="dxa"/>
-            <w:tcBorders>
-              <w:left w:val="single" w:color="4472C4" w:themeColor="accent5" w:sz="4" w:space="0"/>
-              <w:right w:val="single" w:color="4472C4" w:themeColor="accent5" w:sz="4" w:space="0"/>
+            <w:tcW w:w="3231" w:type="dxa"/>
+            <w:tcBorders>
+              <w:top w:val="none" w:color="000000" w:themeColor="text1" w:sz="4"/>
+              <w:left w:val="none" w:color="4472C4" w:themeColor="accent5" w:sz="4" w:space="0"/>
+              <w:bottom w:val="none" w:color="4472C4" w:themeColor="accent5" w:sz="4" w:space="0"/>
+              <w:right w:val="none" w:color="4472C4" w:themeColor="accent5" w:sz="4" w:space="0"/>
             </w:tcBorders>
             <w:shd w:val="clear" w:color="auto" w:fill="FFFFFF" w:themeFill="background1"/>
             <w:tcMar/>
           </w:tcPr>
-          <w:p/>
-        </w:tc>
-        <w:tc>
-          <w:tcPr>
-            <w:tcW w:w="3231" w:type="dxa"/>
-            <w:tcBorders>
-              <w:left w:val="single" w:color="4472C4" w:themeColor="accent5" w:sz="4" w:space="0"/>
-              <w:bottom w:val="single" w:color="4472C4" w:themeColor="accent5" w:sz="4" w:space="0"/>
-              <w:right w:val="single" w:color="4472C4" w:themeColor="accent5" w:sz="4" w:space="0"/>
-            </w:tcBorders>
-            <w:shd w:val="clear" w:color="auto" w:fill="FFFFFF" w:themeFill="background1"/>
-            <w:tcMar/>
-          </w:tcPr>
-          <w:p/>
-          <w:p w14:noSpellErr="1">
-            <w:pPr>
-              <w:jc w:val="center"/>
+          <w:p>
+            <w:pPr>
+              <w:pStyle w:val="Normal"/>
             </w:pPr>
             <w:r>
               <w:rPr/>

</xml_diff>

<commit_message>
chore(radiation_protection): update prevention plan documents
</commit_message>
<xml_diff>
--- a/radiation_protection/assets/AGLAE_plan_de_prevention.docx
+++ b/radiation_protection/assets/AGLAE_plan_de_prevention.docx
@@ -4181,9 +4181,52 @@
           <w:tcPr>
             <w:tcW w:w="3114" w:type="dxa"/>
             <w:tcBorders>
-              <w:top w:val="single" w:color="4472C4" w:themeColor="accent5" w:sz="4" w:space="0"/>
+              <w:top w:val="none" w:color="4472C4" w:themeColor="accent5" w:sz="4" w:space="0"/>
+              <w:left w:val="none" w:color="4472C4" w:themeColor="accent5" w:sz="4" w:space="0"/>
+              <w:bottom w:val="none" w:color="000000" w:themeColor="text1" w:sz="4"/>
+              <w:right w:val="none" w:color="4472C4" w:themeColor="accent5" w:sz="4" w:space="0"/>
+            </w:tcBorders>
+            <w:tcMar/>
+          </w:tcPr>
+          <w:p>
+            <w:pPr>
+              <w:jc w:val="center"/>
+              <w:rPr>
+                <w:b/>
+              </w:rPr>
+            </w:pPr>
+            <w:r>
+              <w:rPr>
+                <w:b/>
+              </w:rPr>
+              <w:t>Représentant du C2RMF</w:t>
+            </w:r>
+          </w:p>
+        </w:tc>
+        <w:tc>
+          <w:tcPr>
+            <w:tcW w:w="425" w:type="dxa"/>
+            <w:tcBorders>
+              <w:left w:val="none" w:color="4472C4" w:themeColor="accent5" w:sz="4" w:space="0"/>
+              <w:right w:val="single" w:color="4472C4" w:themeColor="accent5" w:sz="4" w:space="0"/>
+            </w:tcBorders>
+            <w:tcMar/>
+          </w:tcPr>
+          <w:p>
+            <w:pPr>
+              <w:jc w:val="center"/>
+              <w:rPr>
+                <w:b/>
+              </w:rPr>
+            </w:pPr>
+          </w:p>
+        </w:tc>
+        <w:tc>
+          <w:tcPr>
+            <w:tcW w:w="426" w:type="dxa"/>
+            <w:tcBorders>
               <w:left w:val="single" w:color="4472C4" w:themeColor="accent5" w:sz="4" w:space="0"/>
-              <w:right w:val="single" w:color="4472C4" w:themeColor="accent5" w:sz="4" w:space="0"/>
+              <w:right w:val="none" w:color="4472C4" w:themeColor="accent5" w:sz="4" w:space="0"/>
             </w:tcBorders>
             <w:tcMar/>
           </w:tcPr>
@@ -4194,57 +4237,16 @@
                 <w:b/>
               </w:rPr>
             </w:pPr>
-            <w:r>
-              <w:rPr>
-                <w:b/>
-              </w:rPr>
-              <w:t>Représentant du C2RMF</w:t>
-            </w:r>
-          </w:p>
-        </w:tc>
-        <w:tc>
-          <w:tcPr>
-            <w:tcW w:w="425" w:type="dxa"/>
-            <w:tcBorders>
-              <w:left w:val="single" w:color="4472C4" w:themeColor="accent5" w:sz="4" w:space="0"/>
-              <w:right w:val="single" w:color="4472C4" w:themeColor="accent5" w:sz="4" w:space="0"/>
-            </w:tcBorders>
-            <w:tcMar/>
-          </w:tcPr>
-          <w:p>
-            <w:pPr>
-              <w:jc w:val="center"/>
-              <w:rPr>
-                <w:b/>
-              </w:rPr>
-            </w:pPr>
-          </w:p>
-        </w:tc>
-        <w:tc>
-          <w:tcPr>
-            <w:tcW w:w="426" w:type="dxa"/>
-            <w:tcBorders>
-              <w:left w:val="single" w:color="4472C4" w:themeColor="accent5" w:sz="4" w:space="0"/>
-              <w:right w:val="single" w:color="4472C4" w:themeColor="accent5" w:sz="4" w:space="0"/>
-            </w:tcBorders>
-            <w:tcMar/>
-          </w:tcPr>
-          <w:p>
-            <w:pPr>
-              <w:jc w:val="center"/>
-              <w:rPr>
-                <w:b/>
-              </w:rPr>
-            </w:pPr>
           </w:p>
         </w:tc>
         <w:tc>
           <w:tcPr>
             <w:tcW w:w="3231" w:type="dxa"/>
             <w:tcBorders>
-              <w:top w:val="single" w:color="4472C4" w:themeColor="accent5" w:sz="4" w:space="0"/>
-              <w:left w:val="single" w:color="4472C4" w:themeColor="accent5" w:sz="4" w:space="0"/>
-              <w:right w:val="single" w:color="4472C4" w:themeColor="accent5" w:sz="4" w:space="0"/>
+              <w:top w:val="none" w:color="4472C4" w:themeColor="accent5" w:sz="4" w:space="0"/>
+              <w:left w:val="none" w:color="4472C4" w:themeColor="accent5" w:sz="4" w:space="0"/>
+              <w:bottom w:val="none" w:color="000000" w:themeColor="text1" w:sz="4"/>
+              <w:right w:val="none" w:color="4472C4" w:themeColor="accent5" w:sz="4" w:space="0"/>
             </w:tcBorders>
             <w:tcMar/>
           </w:tcPr>
@@ -4269,41 +4271,43 @@
           <w:tcPr>
             <w:tcW w:w="3114" w:type="dxa"/>
             <w:tcBorders>
+              <w:top w:val="none" w:color="000000" w:themeColor="text1" w:sz="4"/>
+              <w:left w:val="none" w:color="4472C4" w:themeColor="accent5" w:sz="4" w:space="0"/>
+              <w:bottom w:val="none" w:color="000000" w:themeColor="text1" w:sz="4"/>
+              <w:right w:val="none" w:color="4472C4" w:themeColor="accent5" w:sz="4" w:space="0"/>
+            </w:tcBorders>
+            <w:tcMar/>
+          </w:tcPr>
+          <w:p>
+            <w:pPr>
+              <w:jc w:val="center"/>
+            </w:pPr>
+            <w:r>
+              <w:t>NOM Prénom :</w:t>
+            </w:r>
+          </w:p>
+        </w:tc>
+        <w:tc>
+          <w:tcPr>
+            <w:tcW w:w="425" w:type="dxa"/>
+            <w:tcBorders>
+              <w:left w:val="none" w:color="4472C4" w:themeColor="accent5" w:sz="4" w:space="0"/>
+              <w:right w:val="single" w:color="4472C4" w:themeColor="accent5" w:sz="4" w:space="0"/>
+            </w:tcBorders>
+            <w:tcMar/>
+          </w:tcPr>
+          <w:p>
+            <w:pPr>
+              <w:jc w:val="center"/>
+            </w:pPr>
+          </w:p>
+        </w:tc>
+        <w:tc>
+          <w:tcPr>
+            <w:tcW w:w="426" w:type="dxa"/>
+            <w:tcBorders>
               <w:left w:val="single" w:color="4472C4" w:themeColor="accent5" w:sz="4" w:space="0"/>
-              <w:right w:val="single" w:color="4472C4" w:themeColor="accent5" w:sz="4" w:space="0"/>
-            </w:tcBorders>
-            <w:tcMar/>
-          </w:tcPr>
-          <w:p>
-            <w:pPr>
-              <w:jc w:val="center"/>
-            </w:pPr>
-            <w:r>
-              <w:t>NOM Prénom :</w:t>
-            </w:r>
-          </w:p>
-        </w:tc>
-        <w:tc>
-          <w:tcPr>
-            <w:tcW w:w="425" w:type="dxa"/>
-            <w:tcBorders>
-              <w:left w:val="single" w:color="4472C4" w:themeColor="accent5" w:sz="4" w:space="0"/>
-              <w:right w:val="single" w:color="4472C4" w:themeColor="accent5" w:sz="4" w:space="0"/>
-            </w:tcBorders>
-            <w:tcMar/>
-          </w:tcPr>
-          <w:p>
-            <w:pPr>
-              <w:jc w:val="center"/>
-            </w:pPr>
-          </w:p>
-        </w:tc>
-        <w:tc>
-          <w:tcPr>
-            <w:tcW w:w="426" w:type="dxa"/>
-            <w:tcBorders>
-              <w:left w:val="single" w:color="4472C4" w:themeColor="accent5" w:sz="4" w:space="0"/>
-              <w:right w:val="single" w:color="4472C4" w:themeColor="accent5" w:sz="4" w:space="0"/>
+              <w:right w:val="none" w:color="4472C4" w:themeColor="accent5" w:sz="4" w:space="0"/>
             </w:tcBorders>
             <w:tcMar/>
           </w:tcPr>
@@ -4317,8 +4321,10 @@
           <w:tcPr>
             <w:tcW w:w="3231" w:type="dxa"/>
             <w:tcBorders>
-              <w:left w:val="single" w:color="4472C4" w:themeColor="accent5" w:sz="4" w:space="0"/>
-              <w:right w:val="single" w:color="4472C4" w:themeColor="accent5" w:sz="4" w:space="0"/>
+              <w:top w:val="none" w:color="000000" w:themeColor="text1" w:sz="4"/>
+              <w:left w:val="none" w:color="4472C4" w:themeColor="accent5" w:sz="4" w:space="0"/>
+              <w:bottom w:val="none" w:color="000000" w:themeColor="text1" w:sz="4"/>
+              <w:right w:val="none" w:color="4472C4" w:themeColor="accent5" w:sz="4" w:space="0"/>
             </w:tcBorders>
             <w:tcMar/>
           </w:tcPr>
@@ -4337,8 +4343,45 @@
           <w:tcPr>
             <w:tcW w:w="3114" w:type="dxa"/>
             <w:tcBorders>
+              <w:top w:val="none" w:color="000000" w:themeColor="text1" w:sz="4"/>
+              <w:left w:val="none" w:color="4472C4" w:themeColor="accent5" w:sz="4" w:space="0"/>
+              <w:bottom w:val="none" w:color="000000" w:themeColor="text1" w:sz="4"/>
+              <w:right w:val="none" w:color="4472C4" w:themeColor="accent5" w:sz="4" w:space="0"/>
+            </w:tcBorders>
+            <w:shd w:val="clear" w:color="auto" w:fill="FFFFFF" w:themeFill="background1"/>
+            <w:tcMar/>
+          </w:tcPr>
+          <w:p>
+            <w:pPr>
+              <w:jc w:val="center"/>
+            </w:pPr>
+            <w:r>
+              <w:t>MOITRIEUX Astrid</w:t>
+            </w:r>
+          </w:p>
+        </w:tc>
+        <w:tc>
+          <w:tcPr>
+            <w:tcW w:w="425" w:type="dxa"/>
+            <w:tcBorders>
+              <w:left w:val="none" w:color="4472C4" w:themeColor="accent5" w:sz="4" w:space="0"/>
+              <w:right w:val="single" w:color="4472C4" w:themeColor="accent5" w:sz="4" w:space="0"/>
+            </w:tcBorders>
+            <w:shd w:val="clear" w:color="auto" w:fill="FFFFFF" w:themeFill="background1"/>
+            <w:tcMar/>
+          </w:tcPr>
+          <w:p>
+            <w:pPr>
+              <w:jc w:val="center"/>
+            </w:pPr>
+          </w:p>
+        </w:tc>
+        <w:tc>
+          <w:tcPr>
+            <w:tcW w:w="426" w:type="dxa"/>
+            <w:tcBorders>
               <w:left w:val="single" w:color="4472C4" w:themeColor="accent5" w:sz="4" w:space="0"/>
-              <w:right w:val="single" w:color="4472C4" w:themeColor="accent5" w:sz="4" w:space="0"/>
+              <w:right w:val="none" w:color="4472C4" w:themeColor="accent5" w:sz="4" w:space="0"/>
             </w:tcBorders>
             <w:shd w:val="clear" w:color="auto" w:fill="FFFFFF" w:themeFill="background1"/>
             <w:tcMar/>
@@ -4347,49 +4390,16 @@
             <w:pPr>
               <w:jc w:val="center"/>
             </w:pPr>
-            <w:r>
-              <w:t>MOITRIEUX Astrid</w:t>
-            </w:r>
-          </w:p>
-        </w:tc>
-        <w:tc>
-          <w:tcPr>
-            <w:tcW w:w="425" w:type="dxa"/>
-            <w:tcBorders>
-              <w:left w:val="single" w:color="4472C4" w:themeColor="accent5" w:sz="4" w:space="0"/>
-              <w:right w:val="single" w:color="4472C4" w:themeColor="accent5" w:sz="4" w:space="0"/>
-            </w:tcBorders>
-            <w:shd w:val="clear" w:color="auto" w:fill="FFFFFF" w:themeFill="background1"/>
-            <w:tcMar/>
-          </w:tcPr>
-          <w:p>
-            <w:pPr>
-              <w:jc w:val="center"/>
-            </w:pPr>
-          </w:p>
-        </w:tc>
-        <w:tc>
-          <w:tcPr>
-            <w:tcW w:w="426" w:type="dxa"/>
-            <w:tcBorders>
-              <w:left w:val="single" w:color="4472C4" w:themeColor="accent5" w:sz="4" w:space="0"/>
-              <w:right w:val="single" w:color="4472C4" w:themeColor="accent5" w:sz="4" w:space="0"/>
-            </w:tcBorders>
-            <w:shd w:val="clear" w:color="auto" w:fill="FFFFFF" w:themeFill="background1"/>
-            <w:tcMar/>
-          </w:tcPr>
-          <w:p>
-            <w:pPr>
-              <w:jc w:val="center"/>
-            </w:pPr>
           </w:p>
         </w:tc>
         <w:tc>
           <w:tcPr>
             <w:tcW w:w="3231" w:type="dxa"/>
             <w:tcBorders>
-              <w:left w:val="single" w:color="4472C4" w:themeColor="accent5" w:sz="4" w:space="0"/>
-              <w:right w:val="single" w:color="4472C4" w:themeColor="accent5" w:sz="4" w:space="0"/>
+              <w:top w:val="none" w:color="000000" w:themeColor="text1" w:sz="4"/>
+              <w:left w:val="none" w:color="4472C4" w:themeColor="accent5" w:sz="4" w:space="0"/>
+              <w:bottom w:val="none" w:color="000000" w:themeColor="text1" w:sz="4"/>
+              <w:right w:val="none" w:color="4472C4" w:themeColor="accent5" w:sz="4" w:space="0"/>
             </w:tcBorders>
             <w:shd w:val="clear" w:color="auto" w:fill="FFFFFF" w:themeFill="background1"/>
             <w:tcMar/>
@@ -4413,8 +4423,48 @@
           <w:tcPr>
             <w:tcW w:w="3114" w:type="dxa"/>
             <w:tcBorders>
+              <w:top w:val="none" w:color="000000" w:themeColor="text1" w:sz="4"/>
+              <w:left w:val="none" w:color="4472C4" w:themeColor="accent5" w:sz="4" w:space="0"/>
+              <w:bottom w:val="none" w:color="000000" w:themeColor="text1" w:sz="4"/>
+              <w:right w:val="none" w:color="4472C4" w:themeColor="accent5" w:sz="4" w:space="0"/>
+            </w:tcBorders>
+            <w:shd w:val="clear" w:color="auto" w:fill="FFFFFF" w:themeFill="background1"/>
+            <w:tcMar/>
+          </w:tcPr>
+          <w:p>
+            <w:pPr>
+              <w:jc w:val="center"/>
+            </w:pPr>
+            <w:r>
+              <w:t>Signature</w:t>
+            </w:r>
+            <w:r>
+              <w:t> :</w:t>
+            </w:r>
+          </w:p>
+        </w:tc>
+        <w:tc>
+          <w:tcPr>
+            <w:tcW w:w="425" w:type="dxa"/>
+            <w:tcBorders>
+              <w:left w:val="none" w:color="4472C4" w:themeColor="accent5" w:sz="4" w:space="0"/>
+              <w:right w:val="single" w:color="4472C4" w:themeColor="accent5" w:sz="4" w:space="0"/>
+            </w:tcBorders>
+            <w:shd w:val="clear" w:color="auto" w:fill="FFFFFF" w:themeFill="background1"/>
+            <w:tcMar/>
+          </w:tcPr>
+          <w:p>
+            <w:pPr>
+              <w:jc w:val="center"/>
+            </w:pPr>
+          </w:p>
+        </w:tc>
+        <w:tc>
+          <w:tcPr>
+            <w:tcW w:w="426" w:type="dxa"/>
+            <w:tcBorders>
               <w:left w:val="single" w:color="4472C4" w:themeColor="accent5" w:sz="4" w:space="0"/>
-              <w:right w:val="single" w:color="4472C4" w:themeColor="accent5" w:sz="4" w:space="0"/>
+              <w:right w:val="none" w:color="4472C4" w:themeColor="accent5" w:sz="4" w:space="0"/>
             </w:tcBorders>
             <w:shd w:val="clear" w:color="auto" w:fill="FFFFFF" w:themeFill="background1"/>
             <w:tcMar/>
@@ -4423,52 +4473,16 @@
             <w:pPr>
               <w:jc w:val="center"/>
             </w:pPr>
-            <w:r>
-              <w:t>Signature</w:t>
-            </w:r>
-            <w:r>
-              <w:t> :</w:t>
-            </w:r>
-          </w:p>
-        </w:tc>
-        <w:tc>
-          <w:tcPr>
-            <w:tcW w:w="425" w:type="dxa"/>
-            <w:tcBorders>
-              <w:left w:val="single" w:color="4472C4" w:themeColor="accent5" w:sz="4" w:space="0"/>
-              <w:right w:val="single" w:color="4472C4" w:themeColor="accent5" w:sz="4" w:space="0"/>
-            </w:tcBorders>
-            <w:shd w:val="clear" w:color="auto" w:fill="FFFFFF" w:themeFill="background1"/>
-            <w:tcMar/>
-          </w:tcPr>
-          <w:p>
-            <w:pPr>
-              <w:jc w:val="center"/>
-            </w:pPr>
-          </w:p>
-        </w:tc>
-        <w:tc>
-          <w:tcPr>
-            <w:tcW w:w="426" w:type="dxa"/>
-            <w:tcBorders>
-              <w:left w:val="single" w:color="4472C4" w:themeColor="accent5" w:sz="4" w:space="0"/>
-              <w:right w:val="single" w:color="4472C4" w:themeColor="accent5" w:sz="4" w:space="0"/>
-            </w:tcBorders>
-            <w:shd w:val="clear" w:color="auto" w:fill="FFFFFF" w:themeFill="background1"/>
-            <w:tcMar/>
-          </w:tcPr>
-          <w:p>
-            <w:pPr>
-              <w:jc w:val="center"/>
-            </w:pPr>
           </w:p>
         </w:tc>
         <w:tc>
           <w:tcPr>
             <w:tcW w:w="3231" w:type="dxa"/>
             <w:tcBorders>
-              <w:left w:val="single" w:color="4472C4" w:themeColor="accent5" w:sz="4" w:space="0"/>
-              <w:right w:val="single" w:color="4472C4" w:themeColor="accent5" w:sz="4" w:space="0"/>
+              <w:top w:val="none" w:color="000000" w:themeColor="text1" w:sz="4"/>
+              <w:left w:val="none" w:color="4472C4" w:themeColor="accent5" w:sz="4" w:space="0"/>
+              <w:bottom w:val="none" w:color="000000" w:themeColor="text1" w:sz="4"/>
+              <w:right w:val="none" w:color="4472C4" w:themeColor="accent5" w:sz="4" w:space="0"/>
             </w:tcBorders>
             <w:shd w:val="clear" w:color="auto" w:fill="FFFFFF" w:themeFill="background1"/>
             <w:tcMar/>
@@ -4488,27 +4502,24 @@
       </w:tr>
       <w:tr>
         <w:trPr>
-          <w:trHeight w:val="1450"/>
+          <w:trHeight w:val="2115"/>
         </w:trPr>
         <w:tc>
           <w:tcPr>
             <w:tcW w:w="3114" w:type="dxa"/>
             <w:tcBorders>
-              <w:left w:val="single" w:color="4472C4" w:themeColor="accent5" w:sz="4" w:space="0"/>
-              <w:bottom w:val="single" w:color="4472C4" w:themeColor="accent5" w:sz="4" w:space="0"/>
-              <w:right w:val="single" w:color="4472C4" w:themeColor="accent5" w:sz="4" w:space="0"/>
+              <w:top w:val="none" w:color="000000" w:themeColor="text1" w:sz="4"/>
+              <w:left w:val="none" w:color="4472C4" w:themeColor="accent5" w:sz="4" w:space="0"/>
+              <w:bottom w:val="none" w:color="4472C4" w:themeColor="accent5" w:sz="4" w:space="0"/>
+              <w:right w:val="none" w:color="4472C4" w:themeColor="accent5" w:sz="4" w:space="0"/>
             </w:tcBorders>
             <w:shd w:val="clear" w:color="auto" w:fill="FFFFFF" w:themeFill="background1"/>
             <w:tcMar/>
           </w:tcPr>
-          <w:p w14:noSpellErr="1">
-            <w:pPr>
-              <w:jc w:val="center"/>
-            </w:pPr>
-          </w:p>
-          <w:p w14:noSpellErr="1">
-            <w:pPr>
-              <w:jc w:val="center"/>
+          <w:p>
+            <w:pPr>
+              <w:pStyle w:val="Normal"/>
+              <w:jc w:val="left"/>
             </w:pPr>
             <w:r>
               <w:rPr/>
@@ -4520,8 +4531,20 @@
           <w:tcPr>
             <w:tcW w:w="425" w:type="dxa"/>
             <w:tcBorders>
+              <w:left w:val="none" w:color="4472C4" w:themeColor="accent5" w:sz="4" w:space="0"/>
+              <w:right w:val="single" w:color="4472C4" w:themeColor="accent5" w:sz="4" w:space="0"/>
+            </w:tcBorders>
+            <w:shd w:val="clear" w:color="auto" w:fill="FFFFFF" w:themeFill="background1"/>
+            <w:tcMar/>
+          </w:tcPr>
+          <w:p/>
+        </w:tc>
+        <w:tc>
+          <w:tcPr>
+            <w:tcW w:w="426" w:type="dxa"/>
+            <w:tcBorders>
               <w:left w:val="single" w:color="4472C4" w:themeColor="accent5" w:sz="4" w:space="0"/>
-              <w:right w:val="single" w:color="4472C4" w:themeColor="accent5" w:sz="4" w:space="0"/>
+              <w:right w:val="none" w:color="4472C4" w:themeColor="accent5" w:sz="4" w:space="0"/>
             </w:tcBorders>
             <w:shd w:val="clear" w:color="auto" w:fill="FFFFFF" w:themeFill="background1"/>
             <w:tcMar/>
@@ -4530,31 +4553,19 @@
         </w:tc>
         <w:tc>
           <w:tcPr>
-            <w:tcW w:w="426" w:type="dxa"/>
-            <w:tcBorders>
-              <w:left w:val="single" w:color="4472C4" w:themeColor="accent5" w:sz="4" w:space="0"/>
-              <w:right w:val="single" w:color="4472C4" w:themeColor="accent5" w:sz="4" w:space="0"/>
+            <w:tcW w:w="3231" w:type="dxa"/>
+            <w:tcBorders>
+              <w:top w:val="none" w:color="000000" w:themeColor="text1" w:sz="4"/>
+              <w:left w:val="none" w:color="4472C4" w:themeColor="accent5" w:sz="4" w:space="0"/>
+              <w:bottom w:val="none" w:color="4472C4" w:themeColor="accent5" w:sz="4" w:space="0"/>
+              <w:right w:val="none" w:color="4472C4" w:themeColor="accent5" w:sz="4" w:space="0"/>
             </w:tcBorders>
             <w:shd w:val="clear" w:color="auto" w:fill="FFFFFF" w:themeFill="background1"/>
             <w:tcMar/>
           </w:tcPr>
-          <w:p/>
-        </w:tc>
-        <w:tc>
-          <w:tcPr>
-            <w:tcW w:w="3231" w:type="dxa"/>
-            <w:tcBorders>
-              <w:left w:val="single" w:color="4472C4" w:themeColor="accent5" w:sz="4" w:space="0"/>
-              <w:bottom w:val="single" w:color="4472C4" w:themeColor="accent5" w:sz="4" w:space="0"/>
-              <w:right w:val="single" w:color="4472C4" w:themeColor="accent5" w:sz="4" w:space="0"/>
-            </w:tcBorders>
-            <w:shd w:val="clear" w:color="auto" w:fill="FFFFFF" w:themeFill="background1"/>
-            <w:tcMar/>
-          </w:tcPr>
-          <w:p/>
-          <w:p w14:noSpellErr="1">
-            <w:pPr>
-              <w:jc w:val="center"/>
+          <w:p>
+            <w:pPr>
+              <w:pStyle w:val="Normal"/>
             </w:pPr>
             <w:r>
               <w:rPr/>

</xml_diff>